<commit_message>
Use the new Updated meeting meeting Mourad, Rawad, Bhavjot updated the meeting minutes, Reviewe the dashboard, and Updated the Project Report Client Draft
</commit_message>
<xml_diff>
--- a/Reports and Deliverables/Initial Project Report/Project Report Client Draft.docx
+++ b/Reports and Deliverables/Initial Project Report/Project Report Client Draft.docx
@@ -125,25 +125,7 @@
           <w:sz w:val="70"/>
           <w:szCs w:val="70"/>
         </w:rPr>
-        <w:t xml:space="preserve">Understanding Communities </w:t>
-      </w:r>
-      <w:proofErr w:type="gramStart"/>
-      <w:r>
-        <w:rPr>
-          <w:rFonts w:ascii="Impact" w:eastAsia="Impact" w:hAnsi="Impact" w:cs="Impact"/>
-          <w:sz w:val="70"/>
-          <w:szCs w:val="70"/>
-        </w:rPr>
-        <w:t>In</w:t>
-      </w:r>
-      <w:proofErr w:type="gramEnd"/>
-      <w:r>
-        <w:rPr>
-          <w:rFonts w:ascii="Impact" w:eastAsia="Impact" w:hAnsi="Impact" w:cs="Impact"/>
-          <w:sz w:val="70"/>
-          <w:szCs w:val="70"/>
-        </w:rPr>
-        <w:t xml:space="preserve"> Need</w:t>
+        <w:t>Understanding Communities In Need</w:t>
       </w:r>
     </w:p>
     <w:p/>
@@ -1176,15 +1158,7 @@
     </w:p>
     <w:p>
       <w:r>
-        <w:t xml:space="preserve">For Team Roles &amp; Responsibilities, our team followed a highly collaborative approach, all members actively contributed across the project’s </w:t>
-      </w:r>
-      <w:proofErr w:type="gramStart"/>
-      <w:r>
-        <w:t>phases ,</w:t>
-      </w:r>
-      <w:proofErr w:type="gramEnd"/>
-      <w:r>
-        <w:t xml:space="preserve"> including </w:t>
+        <w:t xml:space="preserve">For Team Roles &amp; Responsibilities, our team followed a highly collaborative approach, all members actively contributed across the project’s phases , including </w:t>
       </w:r>
       <w:r>
         <w:rPr>
@@ -10052,15 +10026,7 @@
     </w:p>
     <w:p>
       <w:r>
-        <w:t xml:space="preserve">This Gantt chart represents a project aimed at Understanding communities in need powered by Resole. It outlines the key tasks such as Researching key socio-economic and government deprivation indices, gathering relevant data internally and externally, </w:t>
-      </w:r>
-      <w:proofErr w:type="gramStart"/>
-      <w:r>
-        <w:t>Generating</w:t>
-      </w:r>
-      <w:proofErr w:type="gramEnd"/>
-      <w:r>
-        <w:t xml:space="preserve"> statistics, which are scheduled over a period from 27th February 2025 to 3rd April 2025. The chart clearly shows the Duration of each task and highlights dependencies that are needed to be completed before the next task can begin.</w:t>
+        <w:t>This Gantt chart represents a project aimed at Understanding communities in need powered by Resole. It outlines the key tasks such as Researching key socio-economic and government deprivation indices, gathering relevant data internally and externally, Generating statistics, which are scheduled over a period from 27th February 2025 to 3rd April 2025. The chart clearly shows the Duration of each task and highlights dependencies that are needed to be completed before the next task can begin.</w:t>
       </w:r>
     </w:p>
     <w:p/>
@@ -12906,15 +12872,7 @@
     <w:p/>
     <w:p>
       <w:r>
-        <w:t xml:space="preserve">This section relates to how data was </w:t>
-      </w:r>
-      <w:proofErr w:type="gramStart"/>
-      <w:r>
-        <w:t>collected ,</w:t>
-      </w:r>
-      <w:proofErr w:type="gramEnd"/>
-      <w:r>
-        <w:t xml:space="preserve"> initially explored and how the quality of the data was evaluated.</w:t>
+        <w:t>This section relates to how data was collected , initially explored and how the quality of the data was evaluated.</w:t>
       </w:r>
     </w:p>
     <w:p>
@@ -12922,15 +12880,7 @@
         <w:spacing w:after="200"/>
       </w:pPr>
       <w:r>
-        <w:t xml:space="preserve">It also explains the approaches taken in order to model the </w:t>
-      </w:r>
-      <w:proofErr w:type="gramStart"/>
-      <w:r>
-        <w:t>data ,</w:t>
-      </w:r>
-      <w:proofErr w:type="gramEnd"/>
-      <w:r>
-        <w:t xml:space="preserve"> and goes into detail on the processing techniques used.</w:t>
+        <w:t>It also explains the approaches taken in order to model the data , and goes into detail on the processing techniques used.</w:t>
       </w:r>
     </w:p>
     <w:p>
@@ -15783,6 +15733,155 @@
     <w:p>
       <w:pPr>
         <w:rPr>
+          <w:b/>
+          <w:i/>
+          <w:sz w:val="24"/>
+          <w:szCs w:val="24"/>
+          <w:u w:val="single"/>
+        </w:rPr>
+      </w:pPr>
+      <w:r>
+        <w:rPr>
+          <w:b/>
+          <w:i/>
+          <w:sz w:val="24"/>
+          <w:szCs w:val="24"/>
+          <w:u w:val="single"/>
+        </w:rPr>
+        <w:t>GitHub Repository &amp; Google Drive</w:t>
+      </w:r>
+    </w:p>
+    <w:p>
+      <w:pPr>
+        <w:rPr>
+          <w:bCs/>
+          <w:iCs/>
+          <w:sz w:val="24"/>
+          <w:szCs w:val="24"/>
+        </w:rPr>
+      </w:pPr>
+      <w:r>
+        <w:rPr>
+          <w:bCs/>
+          <w:iCs/>
+          <w:sz w:val="24"/>
+          <w:szCs w:val="24"/>
+        </w:rPr>
+        <w:t>A</w:t>
+      </w:r>
+      <w:r>
+        <w:rPr>
+          <w:bCs/>
+          <w:iCs/>
+          <w:sz w:val="24"/>
+          <w:szCs w:val="24"/>
+        </w:rPr>
+        <w:t>ll relevant project files, including data, code, and documentation, have been stored and version-controlled using GitHub and Google Drive.</w:t>
+      </w:r>
+      <w:r>
+        <w:rPr>
+          <w:bCs/>
+          <w:iCs/>
+          <w:sz w:val="24"/>
+          <w:szCs w:val="24"/>
+        </w:rPr>
+        <w:t xml:space="preserve"> Google Drive may not contain all the updated version but in GitHub, it has the latest completed version so far.</w:t>
+      </w:r>
+    </w:p>
+    <w:p>
+      <w:pPr>
+        <w:pStyle w:val="ListParagraph"/>
+        <w:numPr>
+          <w:ilvl w:val="0"/>
+          <w:numId w:val="32"/>
+        </w:numPr>
+        <w:rPr>
+          <w:bCs/>
+          <w:iCs/>
+          <w:sz w:val="24"/>
+          <w:szCs w:val="24"/>
+        </w:rPr>
+      </w:pPr>
+      <w:r>
+        <w:rPr>
+          <w:bCs/>
+          <w:iCs/>
+          <w:sz w:val="24"/>
+          <w:szCs w:val="24"/>
+        </w:rPr>
+        <w:t xml:space="preserve">GitHub: </w:t>
+      </w:r>
+      <w:hyperlink r:id="rId27" w:history="1">
+        <w:r>
+          <w:rPr>
+            <w:rStyle w:val="Hyperlink"/>
+            <w:bCs/>
+            <w:iCs/>
+            <w:sz w:val="24"/>
+            <w:szCs w:val="24"/>
+          </w:rPr>
+          <w:t>https://github.com/Kelstudy/DLP_CW.git</w:t>
+        </w:r>
+      </w:hyperlink>
+      <w:r>
+        <w:rPr>
+          <w:bCs/>
+          <w:iCs/>
+          <w:sz w:val="24"/>
+          <w:szCs w:val="24"/>
+        </w:rPr>
+        <w:t xml:space="preserve"> </w:t>
+      </w:r>
+    </w:p>
+    <w:p>
+      <w:pPr>
+        <w:pStyle w:val="ListParagraph"/>
+        <w:numPr>
+          <w:ilvl w:val="0"/>
+          <w:numId w:val="32"/>
+        </w:numPr>
+        <w:rPr>
+          <w:bCs/>
+          <w:iCs/>
+          <w:sz w:val="24"/>
+          <w:szCs w:val="24"/>
+        </w:rPr>
+      </w:pPr>
+      <w:r>
+        <w:rPr>
+          <w:bCs/>
+          <w:iCs/>
+          <w:sz w:val="24"/>
+          <w:szCs w:val="24"/>
+        </w:rPr>
+        <w:t xml:space="preserve">Google Drive: </w:t>
+      </w:r>
+      <w:hyperlink r:id="rId28" w:history="1">
+        <w:r>
+          <w:rPr>
+            <w:rStyle w:val="Hyperlink"/>
+            <w:bCs/>
+            <w:iCs/>
+            <w:sz w:val="24"/>
+            <w:szCs w:val="24"/>
+          </w:rPr>
+          <w:t>https://drive.google.com/drive/folders/1ja07K8v2yAJucZzqUQkhVjx9hQy93ktF?usp=drive_link</w:t>
+        </w:r>
+      </w:hyperlink>
+    </w:p>
+    <w:p>
+      <w:pPr>
+        <w:rPr>
+          <w:bCs/>
+          <w:iCs/>
+          <w:sz w:val="24"/>
+          <w:szCs w:val="24"/>
+        </w:rPr>
+      </w:pPr>
+    </w:p>
+    <w:p>
+      <w:pPr>
+        <w:rPr>
           <w:bCs/>
           <w:iCs/>
           <w:sz w:val="24"/>
@@ -15867,85 +15966,6 @@
           <w:szCs w:val="24"/>
         </w:rPr>
         <w:t>. Available at:</w:t>
-      </w:r>
-      <w:hyperlink r:id="rId27">
-        <w:r>
-          <w:rPr>
-            <w:rFonts w:ascii="Times New Roman" w:eastAsia="Times New Roman" w:hAnsi="Times New Roman" w:cs="Times New Roman"/>
-            <w:sz w:val="24"/>
-            <w:szCs w:val="24"/>
-          </w:rPr>
-          <w:t xml:space="preserve"> </w:t>
-        </w:r>
-      </w:hyperlink>
-      <w:hyperlink r:id="rId28">
-        <w:r>
-          <w:rPr>
-            <w:rFonts w:ascii="Times New Roman" w:eastAsia="Times New Roman" w:hAnsi="Times New Roman" w:cs="Times New Roman"/>
-            <w:color w:val="1155CC"/>
-            <w:sz w:val="24"/>
-            <w:szCs w:val="24"/>
-            <w:u w:val="single"/>
-          </w:rPr>
-          <w:t>https://resole.org.uk/</w:t>
-        </w:r>
-      </w:hyperlink>
-      <w:r>
-        <w:rPr>
-          <w:rFonts w:ascii="Times New Roman" w:eastAsia="Times New Roman" w:hAnsi="Times New Roman" w:cs="Times New Roman"/>
-          <w:sz w:val="24"/>
-          <w:szCs w:val="24"/>
-        </w:rPr>
-        <w:t xml:space="preserve"> (Accessed: 19 March 2025).</w:t>
-      </w:r>
-    </w:p>
-    <w:p>
-      <w:pPr>
-        <w:numPr>
-          <w:ilvl w:val="0"/>
-          <w:numId w:val="16"/>
-        </w:numPr>
-        <w:spacing w:before="240"/>
-        <w:rPr>
-          <w:rFonts w:ascii="Times New Roman" w:eastAsia="Times New Roman" w:hAnsi="Times New Roman" w:cs="Times New Roman"/>
-          <w:sz w:val="24"/>
-          <w:szCs w:val="24"/>
-        </w:rPr>
-      </w:pPr>
-      <w:proofErr w:type="spellStart"/>
-      <w:r>
-        <w:rPr>
-          <w:rFonts w:ascii="Times New Roman" w:eastAsia="Times New Roman" w:hAnsi="Times New Roman" w:cs="Times New Roman"/>
-          <w:sz w:val="24"/>
-          <w:szCs w:val="24"/>
-        </w:rPr>
-        <w:t>WasteAway</w:t>
-      </w:r>
-      <w:proofErr w:type="spellEnd"/>
-      <w:r>
-        <w:rPr>
-          <w:rFonts w:ascii="Times New Roman" w:eastAsia="Times New Roman" w:hAnsi="Times New Roman" w:cs="Times New Roman"/>
-          <w:sz w:val="24"/>
-          <w:szCs w:val="24"/>
-        </w:rPr>
-        <w:t xml:space="preserve"> Group (2021) </w:t>
-      </w:r>
-      <w:r>
-        <w:rPr>
-          <w:rFonts w:ascii="Times New Roman" w:eastAsia="Times New Roman" w:hAnsi="Times New Roman" w:cs="Times New Roman"/>
-          <w:i/>
-          <w:sz w:val="24"/>
-          <w:szCs w:val="24"/>
-        </w:rPr>
-        <w:t>How many shoes are in the landfill?</w:t>
-      </w:r>
-      <w:r>
-        <w:rPr>
-          <w:rFonts w:ascii="Times New Roman" w:eastAsia="Times New Roman" w:hAnsi="Times New Roman" w:cs="Times New Roman"/>
-          <w:sz w:val="24"/>
-          <w:szCs w:val="24"/>
-        </w:rPr>
-        <w:t xml:space="preserve"> Available at:</w:t>
       </w:r>
       <w:hyperlink r:id="rId29">
         <w:r>
@@ -15966,7 +15986,7 @@
             <w:szCs w:val="24"/>
             <w:u w:val="single"/>
           </w:rPr>
-          <w:t>https://wasteawaygroup.com/blog/How-Many-Shoe-Are-In-the-Landfill/</w:t>
+          <w:t>https://resole.org.uk/</w:t>
         </w:r>
       </w:hyperlink>
       <w:r>
@@ -15991,13 +16011,24 @@
           <w:szCs w:val="24"/>
         </w:rPr>
       </w:pPr>
+      <w:proofErr w:type="spellStart"/>
       <w:r>
         <w:rPr>
           <w:rFonts w:ascii="Times New Roman" w:eastAsia="Times New Roman" w:hAnsi="Times New Roman" w:cs="Times New Roman"/>
           <w:sz w:val="24"/>
           <w:szCs w:val="24"/>
         </w:rPr>
-        <w:t xml:space="preserve">Nature (2023) </w:t>
+        <w:lastRenderedPageBreak/>
+        <w:t>WasteAway</w:t>
+      </w:r>
+      <w:proofErr w:type="spellEnd"/>
+      <w:r>
+        <w:rPr>
+          <w:rFonts w:ascii="Times New Roman" w:eastAsia="Times New Roman" w:hAnsi="Times New Roman" w:cs="Times New Roman"/>
+          <w:sz w:val="24"/>
+          <w:szCs w:val="24"/>
+        </w:rPr>
+        <w:t xml:space="preserve"> Group (2021) </w:t>
       </w:r>
       <w:r>
         <w:rPr>
@@ -16006,7 +16037,7 @@
           <w:sz w:val="24"/>
           <w:szCs w:val="24"/>
         </w:rPr>
-        <w:t>Nature: Latest trends in sustainability and the shoe industry</w:t>
+        <w:t>How many shoes are in the landfill?</w:t>
       </w:r>
       <w:r>
         <w:rPr>
@@ -16014,7 +16045,7 @@
           <w:sz w:val="24"/>
           <w:szCs w:val="24"/>
         </w:rPr>
-        <w:t>. Available at:</w:t>
+        <w:t xml:space="preserve"> Available at:</w:t>
       </w:r>
       <w:hyperlink r:id="rId31">
         <w:r>
@@ -16035,7 +16066,7 @@
             <w:szCs w:val="24"/>
             <w:u w:val="single"/>
           </w:rPr>
-          <w:t>https://www.nature.com/articles/d42473-023-00276-5</w:t>
+          <w:t>https://wasteawaygroup.com/blog/How-Many-Shoe-Are-In-the-Landfill/</w:t>
         </w:r>
       </w:hyperlink>
       <w:r>
@@ -16066,7 +16097,7 @@
           <w:sz w:val="24"/>
           <w:szCs w:val="24"/>
         </w:rPr>
-        <w:t xml:space="preserve">Diagrams.net (n.d.) </w:t>
+        <w:t xml:space="preserve">Nature (2023) </w:t>
       </w:r>
       <w:r>
         <w:rPr>
@@ -16075,7 +16106,7 @@
           <w:sz w:val="24"/>
           <w:szCs w:val="24"/>
         </w:rPr>
-        <w:t>Shoe sustainability diagram</w:t>
+        <w:t>Nature: Latest trends in sustainability and the shoe industry</w:t>
       </w:r>
       <w:r>
         <w:rPr>
@@ -16085,7 +16116,7 @@
         </w:rPr>
         <w:t>. Available at:</w:t>
       </w:r>
-      <w:hyperlink r:id="rId33" w:anchor="%7B%22pageId%22%3A%22G7Msy1v34nbQPyZi0fvw%22%7D">
+      <w:hyperlink r:id="rId33">
         <w:r>
           <w:rPr>
             <w:rFonts w:ascii="Times New Roman" w:eastAsia="Times New Roman" w:hAnsi="Times New Roman" w:cs="Times New Roman"/>
@@ -16095,7 +16126,76 @@
           <w:t xml:space="preserve"> </w:t>
         </w:r>
       </w:hyperlink>
-      <w:hyperlink r:id="rId34" w:anchor="%7B%22pageId%22%3A%22G7Msy1v34nbQPyZi0fvw%22%7D">
+      <w:hyperlink r:id="rId34">
+        <w:r>
+          <w:rPr>
+            <w:rFonts w:ascii="Times New Roman" w:eastAsia="Times New Roman" w:hAnsi="Times New Roman" w:cs="Times New Roman"/>
+            <w:color w:val="1155CC"/>
+            <w:sz w:val="24"/>
+            <w:szCs w:val="24"/>
+            <w:u w:val="single"/>
+          </w:rPr>
+          <w:t>https://www.nature.com/articles/d42473-023-00276-5</w:t>
+        </w:r>
+      </w:hyperlink>
+      <w:r>
+        <w:rPr>
+          <w:rFonts w:ascii="Times New Roman" w:eastAsia="Times New Roman" w:hAnsi="Times New Roman" w:cs="Times New Roman"/>
+          <w:sz w:val="24"/>
+          <w:szCs w:val="24"/>
+        </w:rPr>
+        <w:t xml:space="preserve"> (Accessed: 19 March 2025).</w:t>
+      </w:r>
+    </w:p>
+    <w:p>
+      <w:pPr>
+        <w:numPr>
+          <w:ilvl w:val="0"/>
+          <w:numId w:val="16"/>
+        </w:numPr>
+        <w:spacing w:before="240"/>
+        <w:rPr>
+          <w:rFonts w:ascii="Times New Roman" w:eastAsia="Times New Roman" w:hAnsi="Times New Roman" w:cs="Times New Roman"/>
+          <w:sz w:val="24"/>
+          <w:szCs w:val="24"/>
+        </w:rPr>
+      </w:pPr>
+      <w:r>
+        <w:rPr>
+          <w:rFonts w:ascii="Times New Roman" w:eastAsia="Times New Roman" w:hAnsi="Times New Roman" w:cs="Times New Roman"/>
+          <w:sz w:val="24"/>
+          <w:szCs w:val="24"/>
+        </w:rPr>
+        <w:t xml:space="preserve">Diagrams.net (n.d.) </w:t>
+      </w:r>
+      <w:r>
+        <w:rPr>
+          <w:rFonts w:ascii="Times New Roman" w:eastAsia="Times New Roman" w:hAnsi="Times New Roman" w:cs="Times New Roman"/>
+          <w:i/>
+          <w:sz w:val="24"/>
+          <w:szCs w:val="24"/>
+        </w:rPr>
+        <w:t>Shoe sustainability diagram</w:t>
+      </w:r>
+      <w:r>
+        <w:rPr>
+          <w:rFonts w:ascii="Times New Roman" w:eastAsia="Times New Roman" w:hAnsi="Times New Roman" w:cs="Times New Roman"/>
+          <w:sz w:val="24"/>
+          <w:szCs w:val="24"/>
+        </w:rPr>
+        <w:t>. Available at:</w:t>
+      </w:r>
+      <w:hyperlink r:id="rId35" w:anchor="G1B22uYfLsBRiwRPylMyMuWfS7yJtCQwpE">
+        <w:r>
+          <w:rPr>
+            <w:rFonts w:ascii="Times New Roman" w:eastAsia="Times New Roman" w:hAnsi="Times New Roman" w:cs="Times New Roman"/>
+            <w:sz w:val="24"/>
+            <w:szCs w:val="24"/>
+          </w:rPr>
+          <w:t xml:space="preserve"> </w:t>
+        </w:r>
+      </w:hyperlink>
+      <w:hyperlink r:id="rId36" w:anchor="G1B22uYfLsBRiwRPylMyMuWfS7yJtCQwpE">
         <w:r>
           <w:rPr>
             <w:rFonts w:ascii="Times New Roman" w:eastAsia="Times New Roman" w:hAnsi="Times New Roman" w:cs="Times New Roman"/>
@@ -16127,7 +16227,7 @@
       </w:pPr>
     </w:p>
     <w:sectPr>
-      <w:footerReference w:type="default" r:id="rId35"/>
+      <w:footerReference w:type="default" r:id="rId37"/>
       <w:pgSz w:w="12240" w:h="15840"/>
       <w:pgMar w:top="1440" w:right="1440" w:bottom="1440" w:left="1440" w:header="720" w:footer="720" w:gutter="0"/>
       <w:pgNumType w:start="1"/>
@@ -19013,6 +19113,118 @@
     </w:lvl>
   </w:abstractNum>
   <w:abstractNum w:abstractNumId="24" w15:restartNumberingAfterBreak="0">
+    <w:nsid w:val="5BEC443F"/>
+    <w:multiLevelType w:val="hybridMultilevel"/>
+    <w:tmpl w:val="993E4DA8"/>
+    <w:lvl w:ilvl="0" w:tplc="AA18F3DA">
+      <w:numFmt w:val="bullet"/>
+      <w:lvlText w:val=""/>
+      <w:lvlJc w:val="left"/>
+      <w:pPr>
+        <w:ind w:left="720" w:hanging="360"/>
+      </w:pPr>
+      <w:rPr>
+        <w:rFonts w:ascii="Symbol" w:eastAsia="Arial" w:hAnsi="Symbol" w:cs="Arial" w:hint="default"/>
+      </w:rPr>
+    </w:lvl>
+    <w:lvl w:ilvl="1" w:tplc="08090003" w:tentative="1">
+      <w:start w:val="1"/>
+      <w:numFmt w:val="bullet"/>
+      <w:lvlText w:val="o"/>
+      <w:lvlJc w:val="left"/>
+      <w:pPr>
+        <w:ind w:left="1440" w:hanging="360"/>
+      </w:pPr>
+      <w:rPr>
+        <w:rFonts w:ascii="Courier New" w:hAnsi="Courier New" w:cs="Courier New" w:hint="default"/>
+      </w:rPr>
+    </w:lvl>
+    <w:lvl w:ilvl="2" w:tplc="08090005" w:tentative="1">
+      <w:start w:val="1"/>
+      <w:numFmt w:val="bullet"/>
+      <w:lvlText w:val=""/>
+      <w:lvlJc w:val="left"/>
+      <w:pPr>
+        <w:ind w:left="2160" w:hanging="360"/>
+      </w:pPr>
+      <w:rPr>
+        <w:rFonts w:ascii="Wingdings" w:hAnsi="Wingdings" w:hint="default"/>
+      </w:rPr>
+    </w:lvl>
+    <w:lvl w:ilvl="3" w:tplc="08090001" w:tentative="1">
+      <w:start w:val="1"/>
+      <w:numFmt w:val="bullet"/>
+      <w:lvlText w:val=""/>
+      <w:lvlJc w:val="left"/>
+      <w:pPr>
+        <w:ind w:left="2880" w:hanging="360"/>
+      </w:pPr>
+      <w:rPr>
+        <w:rFonts w:ascii="Symbol" w:hAnsi="Symbol" w:hint="default"/>
+      </w:rPr>
+    </w:lvl>
+    <w:lvl w:ilvl="4" w:tplc="08090003" w:tentative="1">
+      <w:start w:val="1"/>
+      <w:numFmt w:val="bullet"/>
+      <w:lvlText w:val="o"/>
+      <w:lvlJc w:val="left"/>
+      <w:pPr>
+        <w:ind w:left="3600" w:hanging="360"/>
+      </w:pPr>
+      <w:rPr>
+        <w:rFonts w:ascii="Courier New" w:hAnsi="Courier New" w:cs="Courier New" w:hint="default"/>
+      </w:rPr>
+    </w:lvl>
+    <w:lvl w:ilvl="5" w:tplc="08090005" w:tentative="1">
+      <w:start w:val="1"/>
+      <w:numFmt w:val="bullet"/>
+      <w:lvlText w:val=""/>
+      <w:lvlJc w:val="left"/>
+      <w:pPr>
+        <w:ind w:left="4320" w:hanging="360"/>
+      </w:pPr>
+      <w:rPr>
+        <w:rFonts w:ascii="Wingdings" w:hAnsi="Wingdings" w:hint="default"/>
+      </w:rPr>
+    </w:lvl>
+    <w:lvl w:ilvl="6" w:tplc="08090001" w:tentative="1">
+      <w:start w:val="1"/>
+      <w:numFmt w:val="bullet"/>
+      <w:lvlText w:val=""/>
+      <w:lvlJc w:val="left"/>
+      <w:pPr>
+        <w:ind w:left="5040" w:hanging="360"/>
+      </w:pPr>
+      <w:rPr>
+        <w:rFonts w:ascii="Symbol" w:hAnsi="Symbol" w:hint="default"/>
+      </w:rPr>
+    </w:lvl>
+    <w:lvl w:ilvl="7" w:tplc="08090003" w:tentative="1">
+      <w:start w:val="1"/>
+      <w:numFmt w:val="bullet"/>
+      <w:lvlText w:val="o"/>
+      <w:lvlJc w:val="left"/>
+      <w:pPr>
+        <w:ind w:left="5760" w:hanging="360"/>
+      </w:pPr>
+      <w:rPr>
+        <w:rFonts w:ascii="Courier New" w:hAnsi="Courier New" w:cs="Courier New" w:hint="default"/>
+      </w:rPr>
+    </w:lvl>
+    <w:lvl w:ilvl="8" w:tplc="08090005" w:tentative="1">
+      <w:start w:val="1"/>
+      <w:numFmt w:val="bullet"/>
+      <w:lvlText w:val=""/>
+      <w:lvlJc w:val="left"/>
+      <w:pPr>
+        <w:ind w:left="6480" w:hanging="360"/>
+      </w:pPr>
+      <w:rPr>
+        <w:rFonts w:ascii="Wingdings" w:hAnsi="Wingdings" w:hint="default"/>
+      </w:rPr>
+    </w:lvl>
+  </w:abstractNum>
+  <w:abstractNum w:abstractNumId="25" w15:restartNumberingAfterBreak="0">
     <w:nsid w:val="5C654CDC"/>
     <w:multiLevelType w:val="multilevel"/>
     <w:tmpl w:val="CB50582A"/>
@@ -19125,7 +19337,7 @@
       </w:rPr>
     </w:lvl>
   </w:abstractNum>
-  <w:abstractNum w:abstractNumId="25" w15:restartNumberingAfterBreak="0">
+  <w:abstractNum w:abstractNumId="26" w15:restartNumberingAfterBreak="0">
     <w:nsid w:val="5D107454"/>
     <w:multiLevelType w:val="multilevel"/>
     <w:tmpl w:val="068EEFAA"/>
@@ -19211,7 +19423,7 @@
       </w:pPr>
     </w:lvl>
   </w:abstractNum>
-  <w:abstractNum w:abstractNumId="26" w15:restartNumberingAfterBreak="0">
+  <w:abstractNum w:abstractNumId="27" w15:restartNumberingAfterBreak="0">
     <w:nsid w:val="6321246C"/>
     <w:multiLevelType w:val="multilevel"/>
     <w:tmpl w:val="EABA7D30"/>
@@ -19342,7 +19554,7 @@
       </w:rPr>
     </w:lvl>
   </w:abstractNum>
-  <w:abstractNum w:abstractNumId="27" w15:restartNumberingAfterBreak="0">
+  <w:abstractNum w:abstractNumId="28" w15:restartNumberingAfterBreak="0">
     <w:nsid w:val="63422AB7"/>
     <w:multiLevelType w:val="multilevel"/>
     <w:tmpl w:val="F878CE8C"/>
@@ -19455,7 +19667,7 @@
       </w:rPr>
     </w:lvl>
   </w:abstractNum>
-  <w:abstractNum w:abstractNumId="28" w15:restartNumberingAfterBreak="0">
+  <w:abstractNum w:abstractNumId="29" w15:restartNumberingAfterBreak="0">
     <w:nsid w:val="6AA04CBF"/>
     <w:multiLevelType w:val="multilevel"/>
     <w:tmpl w:val="0108D30A"/>
@@ -19568,7 +19780,7 @@
       </w:rPr>
     </w:lvl>
   </w:abstractNum>
-  <w:abstractNum w:abstractNumId="29" w15:restartNumberingAfterBreak="0">
+  <w:abstractNum w:abstractNumId="30" w15:restartNumberingAfterBreak="0">
     <w:nsid w:val="6F4E5E22"/>
     <w:multiLevelType w:val="multilevel"/>
     <w:tmpl w:val="353244D2"/>
@@ -19681,7 +19893,7 @@
       </w:rPr>
     </w:lvl>
   </w:abstractNum>
-  <w:abstractNum w:abstractNumId="30" w15:restartNumberingAfterBreak="0">
+  <w:abstractNum w:abstractNumId="31" w15:restartNumberingAfterBreak="0">
     <w:nsid w:val="6FC93551"/>
     <w:multiLevelType w:val="multilevel"/>
     <w:tmpl w:val="2C5291FE"/>
@@ -19801,10 +20013,10 @@
     <w:abstractNumId w:val="9"/>
   </w:num>
   <w:num w:numId="3" w16cid:durableId="1823430468">
-    <w:abstractNumId w:val="27"/>
+    <w:abstractNumId w:val="28"/>
   </w:num>
   <w:num w:numId="4" w16cid:durableId="1149903559">
-    <w:abstractNumId w:val="24"/>
+    <w:abstractNumId w:val="25"/>
   </w:num>
   <w:num w:numId="5" w16cid:durableId="1533957796">
     <w:abstractNumId w:val="5"/>
@@ -19834,7 +20046,7 @@
     <w:abstractNumId w:val="13"/>
   </w:num>
   <w:num w:numId="14" w16cid:durableId="1655138481">
-    <w:abstractNumId w:val="28"/>
+    <w:abstractNumId w:val="29"/>
   </w:num>
   <w:num w:numId="15" w16cid:durableId="301811120">
     <w:abstractNumId w:val="4"/>
@@ -19843,10 +20055,10 @@
     <w:abstractNumId w:val="20"/>
   </w:num>
   <w:num w:numId="17" w16cid:durableId="465972733">
-    <w:abstractNumId w:val="25"/>
+    <w:abstractNumId w:val="26"/>
   </w:num>
   <w:num w:numId="18" w16cid:durableId="1319647077">
-    <w:abstractNumId w:val="30"/>
+    <w:abstractNumId w:val="31"/>
   </w:num>
   <w:num w:numId="19" w16cid:durableId="1562986669">
     <w:abstractNumId w:val="1"/>
@@ -19855,7 +20067,7 @@
     <w:abstractNumId w:val="11"/>
   </w:num>
   <w:num w:numId="21" w16cid:durableId="924411399">
-    <w:abstractNumId w:val="29"/>
+    <w:abstractNumId w:val="30"/>
   </w:num>
   <w:num w:numId="22" w16cid:durableId="1918051993">
     <w:abstractNumId w:val="12"/>
@@ -19870,7 +20082,7 @@
     <w:abstractNumId w:val="15"/>
   </w:num>
   <w:num w:numId="26" w16cid:durableId="965812754">
-    <w:abstractNumId w:val="26"/>
+    <w:abstractNumId w:val="27"/>
   </w:num>
   <w:num w:numId="27" w16cid:durableId="201021216">
     <w:abstractNumId w:val="22"/>
@@ -19886,6 +20098,9 @@
   </w:num>
   <w:num w:numId="31" w16cid:durableId="1933051406">
     <w:abstractNumId w:val="8"/>
+  </w:num>
+  <w:num w:numId="32" w16cid:durableId="1852791605">
+    <w:abstractNumId w:val="24"/>
   </w:num>
 </w:numbering>
 </file>
@@ -20404,7 +20619,6 @@
   <w:style w:type="character" w:default="1" w:styleId="DefaultParagraphFont">
     <w:name w:val="Default Paragraph Font"/>
     <w:uiPriority w:val="1"/>
-    <w:semiHidden/>
     <w:unhideWhenUsed/>
   </w:style>
   <w:style w:type="table" w:default="1" w:styleId="TableNormal">
@@ -20659,6 +20873,29 @@
         <w:right w:w="100" w:type="dxa"/>
       </w:tblCellMar>
     </w:tblPr>
+  </w:style>
+  <w:style w:type="character" w:styleId="Hyperlink">
+    <w:name w:val="Hyperlink"/>
+    <w:basedOn w:val="DefaultParagraphFont"/>
+    <w:uiPriority w:val="99"/>
+    <w:unhideWhenUsed/>
+    <w:rsid w:val="002E1AEE"/>
+    <w:rPr>
+      <w:color w:val="0000FF" w:themeColor="hyperlink"/>
+      <w:u w:val="single"/>
+    </w:rPr>
+  </w:style>
+  <w:style w:type="character" w:styleId="UnresolvedMention">
+    <w:name w:val="Unresolved Mention"/>
+    <w:basedOn w:val="DefaultParagraphFont"/>
+    <w:uiPriority w:val="99"/>
+    <w:semiHidden/>
+    <w:unhideWhenUsed/>
+    <w:rsid w:val="002E1AEE"/>
+    <w:rPr>
+      <w:color w:val="605E5C"/>
+      <w:shd w:val="clear" w:color="auto" w:fill="E1DFDD"/>
+    </w:rPr>
   </w:style>
 </w:styles>
 </file>

</xml_diff>